<commit_message>
add details to tech experience
</commit_message>
<xml_diff>
--- a/public/files/cv/english.docx
+++ b/public/files/cv/english.docx
@@ -339,14 +339,7 @@
           <w:sz w:val="20"/>
           <w:szCs w:val="20"/>
         </w:rPr>
-        <w:t xml:space="preserve"> </w:t>
-      </w:r>
-      <w:r>
-        <w:rPr>
-          <w:sz w:val="20"/>
-          <w:szCs w:val="20"/>
-        </w:rPr>
-        <w:t>Team leadership</w:t>
+        <w:t xml:space="preserve"> Team leadership</w:t>
       </w:r>
       <w:r>
         <w:rPr>
@@ -367,14 +360,7 @@
           <w:sz w:val="20"/>
           <w:szCs w:val="20"/>
         </w:rPr>
-        <w:t>communication skills, recruitment &amp; hiring,</w:t>
-      </w:r>
-      <w:r>
-        <w:rPr>
-          <w:sz w:val="20"/>
-          <w:szCs w:val="20"/>
-        </w:rPr>
-        <w:t xml:space="preserve"> </w:t>
+        <w:t xml:space="preserve">communication skills, recruitment &amp; hiring, </w:t>
       </w:r>
       <w:r>
         <w:rPr>
@@ -402,28 +388,7 @@
           <w:sz w:val="20"/>
           <w:szCs w:val="20"/>
         </w:rPr>
-        <w:t xml:space="preserve">, </w:t>
-      </w:r>
-      <w:r>
-        <w:rPr>
-          <w:sz w:val="20"/>
-          <w:szCs w:val="20"/>
-        </w:rPr>
-        <w:t>conflict resolution</w:t>
-      </w:r>
-      <w:r>
-        <w:rPr>
-          <w:sz w:val="20"/>
-          <w:szCs w:val="20"/>
-        </w:rPr>
-        <w:t xml:space="preserve">, </w:t>
-      </w:r>
-      <w:r>
-        <w:rPr>
-          <w:sz w:val="20"/>
-          <w:szCs w:val="20"/>
-        </w:rPr>
-        <w:t>c</w:t>
+        <w:t>, conflict resolution, c</w:t>
       </w:r>
       <w:r>
         <w:rPr>
@@ -465,21 +430,7 @@
           <w:sz w:val="20"/>
           <w:szCs w:val="20"/>
         </w:rPr>
-        <w:t xml:space="preserve">, </w:t>
-      </w:r>
-      <w:r>
-        <w:rPr>
-          <w:sz w:val="20"/>
-          <w:szCs w:val="20"/>
-        </w:rPr>
-        <w:t>event organization</w:t>
-      </w:r>
-      <w:r>
-        <w:rPr>
-          <w:sz w:val="20"/>
-          <w:szCs w:val="20"/>
-        </w:rPr>
-        <w:t>…</w:t>
+        <w:t>, event organization…</w:t>
       </w:r>
     </w:p>
     <w:p>
@@ -522,21 +473,7 @@
           <w:sz w:val="20"/>
           <w:szCs w:val="20"/>
         </w:rPr>
-        <w:t>T</w:t>
-      </w:r>
-      <w:r>
-        <w:rPr>
-          <w:sz w:val="20"/>
-          <w:szCs w:val="20"/>
-        </w:rPr>
-        <w:t>echnical strategy</w:t>
-      </w:r>
-      <w:r>
-        <w:rPr>
-          <w:sz w:val="20"/>
-          <w:szCs w:val="20"/>
-        </w:rPr>
-        <w:t xml:space="preserve">, </w:t>
+        <w:t xml:space="preserve">Technical strategy, </w:t>
       </w:r>
       <w:r>
         <w:rPr>
@@ -2178,25 +2115,7 @@
         <w:rPr>
           <w:sz w:val="18"/>
         </w:rPr>
-        <w:t>Contributed</w:t>
-      </w:r>
-      <w:r>
-        <w:rPr>
-          <w:sz w:val="18"/>
-        </w:rPr>
-        <w:t xml:space="preserve"> to</w:t>
-      </w:r>
-      <w:r>
-        <w:rPr>
-          <w:sz w:val="18"/>
-        </w:rPr>
-        <w:t xml:space="preserve"> </w:t>
-      </w:r>
-      <w:r>
-        <w:rPr>
-          <w:sz w:val="18"/>
-        </w:rPr>
-        <w:t>employee policie</w:t>
+        <w:t>Contributed to employee policie</w:t>
       </w:r>
       <w:r>
         <w:rPr>
@@ -3402,6 +3321,29 @@
           <w:sz w:val="20"/>
           <w:szCs w:val="20"/>
         </w:rPr>
+        <w:t>Programming:</w:t>
+      </w:r>
+      <w:r>
+        <w:rPr>
+          <w:b w:val="0"/>
+          <w:bCs w:val="0"/>
+          <w:sz w:val="20"/>
+          <w:szCs w:val="20"/>
+        </w:rPr>
+        <w:t xml:space="preserve"> Efficiency in React, CSS, Next.js, Python, TypeScript, C#, Swift (medium).</w:t>
+      </w:r>
+      <w:r>
+        <w:rPr>
+          <w:sz w:val="20"/>
+          <w:szCs w:val="20"/>
+        </w:rPr>
+        <w:br/>
+      </w:r>
+      <w:r>
+        <w:rPr>
+          <w:sz w:val="20"/>
+          <w:szCs w:val="20"/>
+        </w:rPr>
         <w:t>Engineering:</w:t>
       </w:r>
       <w:r>
@@ -3420,16 +3362,79 @@
           <w:sz w:val="20"/>
           <w:szCs w:val="20"/>
         </w:rPr>
-        <w:t>Efficiency</w:t>
-      </w:r>
-      <w:r>
-        <w:rPr>
-          <w:b w:val="0"/>
-          <w:bCs w:val="0"/>
-          <w:sz w:val="20"/>
-          <w:szCs w:val="20"/>
-        </w:rPr>
-        <w:t xml:space="preserve"> in Python and JavaScript, </w:t>
+        <w:t>S</w:t>
+      </w:r>
+      <w:r>
+        <w:rPr>
+          <w:b w:val="0"/>
+          <w:bCs w:val="0"/>
+          <w:sz w:val="20"/>
+          <w:szCs w:val="20"/>
+        </w:rPr>
+        <w:t xml:space="preserve">ystem </w:t>
+      </w:r>
+      <w:r>
+        <w:rPr>
+          <w:b w:val="0"/>
+          <w:bCs w:val="0"/>
+          <w:sz w:val="20"/>
+          <w:szCs w:val="20"/>
+        </w:rPr>
+        <w:t>d</w:t>
+      </w:r>
+      <w:r>
+        <w:rPr>
+          <w:b w:val="0"/>
+          <w:bCs w:val="0"/>
+          <w:sz w:val="20"/>
+          <w:szCs w:val="20"/>
+        </w:rPr>
+        <w:t>esign</w:t>
+      </w:r>
+      <w:r>
+        <w:rPr>
+          <w:b w:val="0"/>
+          <w:bCs w:val="0"/>
+          <w:sz w:val="20"/>
+          <w:szCs w:val="20"/>
+        </w:rPr>
+        <w:t xml:space="preserve">, </w:t>
+      </w:r>
+      <w:r>
+        <w:rPr>
+          <w:b w:val="0"/>
+          <w:bCs w:val="0"/>
+          <w:sz w:val="20"/>
+          <w:szCs w:val="20"/>
+        </w:rPr>
+        <w:t>a</w:t>
+      </w:r>
+      <w:r>
+        <w:rPr>
+          <w:b w:val="0"/>
+          <w:bCs w:val="0"/>
+          <w:sz w:val="20"/>
+          <w:szCs w:val="20"/>
+        </w:rPr>
+        <w:t xml:space="preserve">lgorithms &amp; </w:t>
+      </w:r>
+      <w:r>
+        <w:rPr>
+          <w:b w:val="0"/>
+          <w:bCs w:val="0"/>
+          <w:sz w:val="20"/>
+          <w:szCs w:val="20"/>
+        </w:rPr>
+        <w:t>d</w:t>
+      </w:r>
+      <w:r>
+        <w:rPr>
+          <w:b w:val="0"/>
+          <w:bCs w:val="0"/>
+          <w:sz w:val="20"/>
+          <w:szCs w:val="20"/>
+        </w:rPr>
+        <w:t xml:space="preserve">ata </w:t>
       </w:r>
       <w:r>
         <w:rPr>
@@ -3447,7 +3452,282 @@
           <w:sz w:val="20"/>
           <w:szCs w:val="20"/>
         </w:rPr>
-        <w:t xml:space="preserve">ystem </w:t>
+        <w:t>tructures</w:t>
+      </w:r>
+      <w:r>
+        <w:rPr>
+          <w:b w:val="0"/>
+          <w:bCs w:val="0"/>
+          <w:sz w:val="20"/>
+          <w:szCs w:val="20"/>
+        </w:rPr>
+        <w:t xml:space="preserve">, </w:t>
+      </w:r>
+      <w:r>
+        <w:rPr>
+          <w:b w:val="0"/>
+          <w:bCs w:val="0"/>
+          <w:sz w:val="20"/>
+          <w:szCs w:val="20"/>
+        </w:rPr>
+        <w:t>c</w:t>
+      </w:r>
+      <w:r>
+        <w:rPr>
+          <w:b w:val="0"/>
+          <w:bCs w:val="0"/>
+          <w:sz w:val="20"/>
+          <w:szCs w:val="20"/>
+        </w:rPr>
+        <w:t xml:space="preserve">ode </w:t>
+      </w:r>
+      <w:r>
+        <w:rPr>
+          <w:b w:val="0"/>
+          <w:bCs w:val="0"/>
+          <w:sz w:val="20"/>
+          <w:szCs w:val="20"/>
+        </w:rPr>
+        <w:t>q</w:t>
+      </w:r>
+      <w:r>
+        <w:rPr>
+          <w:b w:val="0"/>
+          <w:bCs w:val="0"/>
+          <w:sz w:val="20"/>
+          <w:szCs w:val="20"/>
+        </w:rPr>
+        <w:t xml:space="preserve">uality and </w:t>
+      </w:r>
+      <w:r>
+        <w:rPr>
+          <w:b w:val="0"/>
+          <w:bCs w:val="0"/>
+          <w:sz w:val="20"/>
+          <w:szCs w:val="20"/>
+        </w:rPr>
+        <w:t>r</w:t>
+      </w:r>
+      <w:r>
+        <w:rPr>
+          <w:b w:val="0"/>
+          <w:bCs w:val="0"/>
+          <w:sz w:val="20"/>
+          <w:szCs w:val="20"/>
+        </w:rPr>
+        <w:t>eview</w:t>
+      </w:r>
+      <w:r>
+        <w:rPr>
+          <w:b w:val="0"/>
+          <w:bCs w:val="0"/>
+          <w:sz w:val="20"/>
+          <w:szCs w:val="20"/>
+        </w:rPr>
+        <w:t>.</w:t>
+      </w:r>
+      <w:r>
+        <w:rPr>
+          <w:b w:val="0"/>
+          <w:bCs w:val="0"/>
+          <w:sz w:val="20"/>
+          <w:szCs w:val="20"/>
+        </w:rPr>
+        <w:br/>
+      </w:r>
+      <w:r>
+        <w:rPr>
+          <w:sz w:val="20"/>
+          <w:szCs w:val="20"/>
+        </w:rPr>
+        <w:t>Cloud Platforms &amp; DevOps:</w:t>
+      </w:r>
+      <w:r>
+        <w:rPr>
+          <w:b w:val="0"/>
+          <w:bCs w:val="0"/>
+          <w:sz w:val="20"/>
+          <w:szCs w:val="20"/>
+        </w:rPr>
+        <w:t xml:space="preserve"> </w:t>
+      </w:r>
+      <w:r>
+        <w:rPr>
+          <w:b w:val="0"/>
+          <w:bCs w:val="0"/>
+          <w:sz w:val="20"/>
+          <w:szCs w:val="20"/>
+        </w:rPr>
+        <w:t xml:space="preserve">Cloud </w:t>
+      </w:r>
+      <w:r>
+        <w:rPr>
+          <w:b w:val="0"/>
+          <w:bCs w:val="0"/>
+          <w:sz w:val="20"/>
+          <w:szCs w:val="20"/>
+        </w:rPr>
+        <w:t>i</w:t>
+      </w:r>
+      <w:r>
+        <w:rPr>
+          <w:b w:val="0"/>
+          <w:bCs w:val="0"/>
+          <w:sz w:val="20"/>
+          <w:szCs w:val="20"/>
+        </w:rPr>
+        <w:t>nfrastructure</w:t>
+      </w:r>
+      <w:r>
+        <w:rPr>
+          <w:b w:val="0"/>
+          <w:bCs w:val="0"/>
+          <w:sz w:val="20"/>
+          <w:szCs w:val="20"/>
+        </w:rPr>
+        <w:t xml:space="preserve"> (AWS, Serverless)</w:t>
+      </w:r>
+      <w:r>
+        <w:rPr>
+          <w:b w:val="0"/>
+          <w:bCs w:val="0"/>
+          <w:sz w:val="20"/>
+          <w:szCs w:val="20"/>
+        </w:rPr>
+        <w:t xml:space="preserve">, </w:t>
+      </w:r>
+      <w:r>
+        <w:rPr>
+          <w:b w:val="0"/>
+          <w:bCs w:val="0"/>
+          <w:sz w:val="20"/>
+          <w:szCs w:val="20"/>
+        </w:rPr>
+        <w:t>CI/</w:t>
+      </w:r>
+      <w:r>
+        <w:rPr>
+          <w:b w:val="0"/>
+          <w:bCs w:val="0"/>
+          <w:sz w:val="20"/>
+          <w:szCs w:val="20"/>
+        </w:rPr>
+        <w:t>C</w:t>
+      </w:r>
+      <w:r>
+        <w:rPr>
+          <w:b w:val="0"/>
+          <w:bCs w:val="0"/>
+          <w:sz w:val="20"/>
+          <w:szCs w:val="20"/>
+        </w:rPr>
+        <w:t xml:space="preserve">D </w:t>
+      </w:r>
+      <w:r>
+        <w:rPr>
+          <w:b w:val="0"/>
+          <w:bCs w:val="0"/>
+          <w:sz w:val="20"/>
+          <w:szCs w:val="20"/>
+        </w:rPr>
+        <w:t>p</w:t>
+      </w:r>
+      <w:r>
+        <w:rPr>
+          <w:b w:val="0"/>
+          <w:bCs w:val="0"/>
+          <w:sz w:val="20"/>
+          <w:szCs w:val="20"/>
+        </w:rPr>
+        <w:t>ipelines</w:t>
+      </w:r>
+      <w:r>
+        <w:rPr>
+          <w:b w:val="0"/>
+          <w:bCs w:val="0"/>
+          <w:sz w:val="20"/>
+          <w:szCs w:val="20"/>
+        </w:rPr>
+        <w:t xml:space="preserve"> (Git</w:t>
+      </w:r>
+      <w:r>
+        <w:rPr>
+          <w:b w:val="0"/>
+          <w:bCs w:val="0"/>
+          <w:sz w:val="20"/>
+          <w:szCs w:val="20"/>
+        </w:rPr>
+        <w:t>H</w:t>
+      </w:r>
+      <w:r>
+        <w:rPr>
+          <w:b w:val="0"/>
+          <w:bCs w:val="0"/>
+          <w:sz w:val="20"/>
+          <w:szCs w:val="20"/>
+        </w:rPr>
+        <w:t>ub, Git</w:t>
+      </w:r>
+      <w:r>
+        <w:rPr>
+          <w:b w:val="0"/>
+          <w:bCs w:val="0"/>
+          <w:sz w:val="20"/>
+          <w:szCs w:val="20"/>
+        </w:rPr>
+        <w:t>L</w:t>
+      </w:r>
+      <w:r>
+        <w:rPr>
+          <w:b w:val="0"/>
+          <w:bCs w:val="0"/>
+          <w:sz w:val="20"/>
+          <w:szCs w:val="20"/>
+        </w:rPr>
+        <w:t>ab)</w:t>
+      </w:r>
+      <w:r>
+        <w:rPr>
+          <w:b w:val="0"/>
+          <w:bCs w:val="0"/>
+          <w:sz w:val="20"/>
+          <w:szCs w:val="20"/>
+        </w:rPr>
+        <w:t>.</w:t>
+      </w:r>
+      <w:r>
+        <w:rPr>
+          <w:b w:val="0"/>
+          <w:bCs w:val="0"/>
+          <w:sz w:val="20"/>
+          <w:szCs w:val="20"/>
+        </w:rPr>
+        <w:br/>
+      </w:r>
+      <w:r>
+        <w:rPr>
+          <w:sz w:val="20"/>
+          <w:szCs w:val="20"/>
+        </w:rPr>
+        <w:t>Database Management:</w:t>
+      </w:r>
+      <w:r>
+        <w:rPr>
+          <w:b w:val="0"/>
+          <w:bCs w:val="0"/>
+          <w:sz w:val="20"/>
+          <w:szCs w:val="20"/>
+        </w:rPr>
+        <w:t xml:space="preserve"> </w:t>
+      </w:r>
+      <w:r>
+        <w:rPr>
+          <w:b w:val="0"/>
+          <w:bCs w:val="0"/>
+          <w:sz w:val="20"/>
+          <w:szCs w:val="20"/>
+        </w:rPr>
+        <w:t xml:space="preserve">Relational </w:t>
       </w:r>
       <w:r>
         <w:rPr>
@@ -3465,7 +3745,7 @@
           <w:sz w:val="20"/>
           <w:szCs w:val="20"/>
         </w:rPr>
-        <w:t>esign</w:t>
+        <w:t>atabases</w:t>
       </w:r>
       <w:r>
         <w:rPr>
@@ -3483,6 +3763,622 @@
           <w:sz w:val="20"/>
           <w:szCs w:val="20"/>
         </w:rPr>
+        <w:t xml:space="preserve">NoSQL </w:t>
+      </w:r>
+      <w:r>
+        <w:rPr>
+          <w:b w:val="0"/>
+          <w:bCs w:val="0"/>
+          <w:sz w:val="20"/>
+          <w:szCs w:val="20"/>
+        </w:rPr>
+        <w:t>d</w:t>
+      </w:r>
+      <w:r>
+        <w:rPr>
+          <w:b w:val="0"/>
+          <w:bCs w:val="0"/>
+          <w:sz w:val="20"/>
+          <w:szCs w:val="20"/>
+        </w:rPr>
+        <w:t>atabases</w:t>
+      </w:r>
+      <w:r>
+        <w:rPr>
+          <w:b w:val="0"/>
+          <w:bCs w:val="0"/>
+          <w:sz w:val="20"/>
+          <w:szCs w:val="20"/>
+        </w:rPr>
+        <w:t xml:space="preserve">, </w:t>
+      </w:r>
+      <w:r>
+        <w:rPr>
+          <w:b w:val="0"/>
+          <w:bCs w:val="0"/>
+          <w:sz w:val="20"/>
+          <w:szCs w:val="20"/>
+        </w:rPr>
+        <w:t>d</w:t>
+      </w:r>
+      <w:r>
+        <w:rPr>
+          <w:b w:val="0"/>
+          <w:bCs w:val="0"/>
+          <w:sz w:val="20"/>
+          <w:szCs w:val="20"/>
+        </w:rPr>
+        <w:t xml:space="preserve">atabase </w:t>
+      </w:r>
+      <w:r>
+        <w:rPr>
+          <w:b w:val="0"/>
+          <w:bCs w:val="0"/>
+          <w:sz w:val="20"/>
+          <w:szCs w:val="20"/>
+        </w:rPr>
+        <w:t>d</w:t>
+      </w:r>
+      <w:r>
+        <w:rPr>
+          <w:b w:val="0"/>
+          <w:bCs w:val="0"/>
+          <w:sz w:val="20"/>
+          <w:szCs w:val="20"/>
+        </w:rPr>
+        <w:t xml:space="preserve">esign &amp; </w:t>
+      </w:r>
+      <w:r>
+        <w:rPr>
+          <w:b w:val="0"/>
+          <w:bCs w:val="0"/>
+          <w:sz w:val="20"/>
+          <w:szCs w:val="20"/>
+        </w:rPr>
+        <w:t>o</w:t>
+      </w:r>
+      <w:r>
+        <w:rPr>
+          <w:b w:val="0"/>
+          <w:bCs w:val="0"/>
+          <w:sz w:val="20"/>
+          <w:szCs w:val="20"/>
+        </w:rPr>
+        <w:t>ptimization</w:t>
+      </w:r>
+      <w:r>
+        <w:rPr>
+          <w:b w:val="0"/>
+          <w:bCs w:val="0"/>
+          <w:sz w:val="20"/>
+          <w:szCs w:val="20"/>
+        </w:rPr>
+        <w:t>.</w:t>
+      </w:r>
+      <w:r>
+        <w:rPr>
+          <w:b w:val="0"/>
+          <w:bCs w:val="0"/>
+          <w:sz w:val="20"/>
+          <w:szCs w:val="20"/>
+        </w:rPr>
+        <w:br/>
+      </w:r>
+      <w:r>
+        <w:rPr>
+          <w:sz w:val="20"/>
+          <w:szCs w:val="20"/>
+        </w:rPr>
+        <w:t>Testing and Quality Assurance:</w:t>
+      </w:r>
+      <w:r>
+        <w:rPr>
+          <w:b w:val="0"/>
+          <w:bCs w:val="0"/>
+          <w:sz w:val="20"/>
+          <w:szCs w:val="20"/>
+        </w:rPr>
+        <w:t xml:space="preserve"> </w:t>
+      </w:r>
+      <w:r>
+        <w:rPr>
+          <w:b w:val="0"/>
+          <w:bCs w:val="0"/>
+          <w:sz w:val="20"/>
+          <w:szCs w:val="20"/>
+        </w:rPr>
+        <w:t xml:space="preserve">Automated </w:t>
+      </w:r>
+      <w:r>
+        <w:rPr>
+          <w:b w:val="0"/>
+          <w:bCs w:val="0"/>
+          <w:sz w:val="20"/>
+          <w:szCs w:val="20"/>
+        </w:rPr>
+        <w:t>t</w:t>
+      </w:r>
+      <w:r>
+        <w:rPr>
+          <w:b w:val="0"/>
+          <w:bCs w:val="0"/>
+          <w:sz w:val="20"/>
+          <w:szCs w:val="20"/>
+        </w:rPr>
+        <w:t>esting</w:t>
+      </w:r>
+      <w:r>
+        <w:rPr>
+          <w:b w:val="0"/>
+          <w:bCs w:val="0"/>
+          <w:sz w:val="20"/>
+          <w:szCs w:val="20"/>
+        </w:rPr>
+        <w:t xml:space="preserve">, </w:t>
+      </w:r>
+      <w:r>
+        <w:rPr>
+          <w:b w:val="0"/>
+          <w:bCs w:val="0"/>
+          <w:sz w:val="20"/>
+          <w:szCs w:val="20"/>
+        </w:rPr>
+        <w:t>p</w:t>
+      </w:r>
+      <w:r>
+        <w:rPr>
+          <w:b w:val="0"/>
+          <w:bCs w:val="0"/>
+          <w:sz w:val="20"/>
+          <w:szCs w:val="20"/>
+        </w:rPr>
+        <w:t>erformance Testing</w:t>
+      </w:r>
+      <w:r>
+        <w:rPr>
+          <w:b w:val="0"/>
+          <w:bCs w:val="0"/>
+          <w:sz w:val="20"/>
+          <w:szCs w:val="20"/>
+        </w:rPr>
+        <w:t>.</w:t>
+      </w:r>
+      <w:r>
+        <w:rPr>
+          <w:b w:val="0"/>
+          <w:bCs w:val="0"/>
+          <w:sz w:val="20"/>
+          <w:szCs w:val="20"/>
+        </w:rPr>
+        <w:br/>
+      </w:r>
+      <w:r>
+        <w:rPr>
+          <w:sz w:val="20"/>
+          <w:szCs w:val="20"/>
+        </w:rPr>
+        <w:t>Security and Compliance:</w:t>
+      </w:r>
+      <w:r>
+        <w:rPr>
+          <w:b w:val="0"/>
+          <w:bCs w:val="0"/>
+          <w:sz w:val="20"/>
+          <w:szCs w:val="20"/>
+        </w:rPr>
+        <w:t xml:space="preserve"> </w:t>
+      </w:r>
+      <w:r>
+        <w:rPr>
+          <w:b w:val="0"/>
+          <w:bCs w:val="0"/>
+          <w:sz w:val="20"/>
+          <w:szCs w:val="20"/>
+        </w:rPr>
+        <w:t>Security</w:t>
+      </w:r>
+      <w:r>
+        <w:rPr>
+          <w:b w:val="0"/>
+          <w:bCs w:val="0"/>
+          <w:sz w:val="20"/>
+          <w:szCs w:val="20"/>
+        </w:rPr>
+        <w:t xml:space="preserve"> </w:t>
+      </w:r>
+      <w:r>
+        <w:rPr>
+          <w:b w:val="0"/>
+          <w:bCs w:val="0"/>
+          <w:sz w:val="20"/>
+          <w:szCs w:val="20"/>
+        </w:rPr>
+        <w:t>p</w:t>
+      </w:r>
+      <w:r>
+        <w:rPr>
+          <w:b w:val="0"/>
+          <w:bCs w:val="0"/>
+          <w:sz w:val="20"/>
+          <w:szCs w:val="20"/>
+        </w:rPr>
+        <w:t>ractices</w:t>
+      </w:r>
+      <w:r>
+        <w:rPr>
+          <w:b w:val="0"/>
+          <w:bCs w:val="0"/>
+          <w:sz w:val="20"/>
+          <w:szCs w:val="20"/>
+        </w:rPr>
+        <w:t xml:space="preserve">, </w:t>
+      </w:r>
+      <w:r>
+        <w:rPr>
+          <w:b w:val="0"/>
+          <w:bCs w:val="0"/>
+          <w:sz w:val="20"/>
+          <w:szCs w:val="20"/>
+        </w:rPr>
+        <w:t>c</w:t>
+      </w:r>
+      <w:r>
+        <w:rPr>
+          <w:b w:val="0"/>
+          <w:bCs w:val="0"/>
+          <w:sz w:val="20"/>
+          <w:szCs w:val="20"/>
+        </w:rPr>
+        <w:t xml:space="preserve">ompliance &amp; </w:t>
+      </w:r>
+      <w:r>
+        <w:rPr>
+          <w:b w:val="0"/>
+          <w:bCs w:val="0"/>
+          <w:sz w:val="20"/>
+          <w:szCs w:val="20"/>
+        </w:rPr>
+        <w:t>r</w:t>
+      </w:r>
+      <w:r>
+        <w:rPr>
+          <w:b w:val="0"/>
+          <w:bCs w:val="0"/>
+          <w:sz w:val="20"/>
+          <w:szCs w:val="20"/>
+        </w:rPr>
+        <w:t>egulations</w:t>
+      </w:r>
+      <w:r>
+        <w:rPr>
+          <w:b w:val="0"/>
+          <w:bCs w:val="0"/>
+          <w:sz w:val="20"/>
+          <w:szCs w:val="20"/>
+        </w:rPr>
+        <w:t>.</w:t>
+      </w:r>
+      <w:r>
+        <w:rPr>
+          <w:b w:val="0"/>
+          <w:bCs w:val="0"/>
+          <w:sz w:val="20"/>
+          <w:szCs w:val="20"/>
+        </w:rPr>
+        <w:br/>
+      </w:r>
+      <w:r>
+        <w:rPr>
+          <w:sz w:val="20"/>
+          <w:szCs w:val="20"/>
+        </w:rPr>
+        <w:t>Technical Leadership:</w:t>
+      </w:r>
+      <w:r>
+        <w:rPr>
+          <w:b w:val="0"/>
+          <w:bCs w:val="0"/>
+          <w:sz w:val="20"/>
+          <w:szCs w:val="20"/>
+        </w:rPr>
+        <w:t xml:space="preserve"> </w:t>
+      </w:r>
+      <w:r>
+        <w:rPr>
+          <w:b w:val="0"/>
+          <w:bCs w:val="0"/>
+          <w:sz w:val="20"/>
+          <w:szCs w:val="20"/>
+        </w:rPr>
+        <w:t xml:space="preserve">Technical </w:t>
+      </w:r>
+      <w:r>
+        <w:rPr>
+          <w:b w:val="0"/>
+          <w:bCs w:val="0"/>
+          <w:sz w:val="20"/>
+          <w:szCs w:val="20"/>
+        </w:rPr>
+        <w:t>d</w:t>
+      </w:r>
+      <w:r>
+        <w:rPr>
+          <w:b w:val="0"/>
+          <w:bCs w:val="0"/>
+          <w:sz w:val="20"/>
+          <w:szCs w:val="20"/>
+        </w:rPr>
+        <w:t xml:space="preserve">ecision </w:t>
+      </w:r>
+      <w:r>
+        <w:rPr>
+          <w:b w:val="0"/>
+          <w:bCs w:val="0"/>
+          <w:sz w:val="20"/>
+          <w:szCs w:val="20"/>
+        </w:rPr>
+        <w:t>m</w:t>
+      </w:r>
+      <w:r>
+        <w:rPr>
+          <w:b w:val="0"/>
+          <w:bCs w:val="0"/>
+          <w:sz w:val="20"/>
+          <w:szCs w:val="20"/>
+        </w:rPr>
+        <w:t>aking</w:t>
+      </w:r>
+      <w:r>
+        <w:rPr>
+          <w:b w:val="0"/>
+          <w:bCs w:val="0"/>
+          <w:sz w:val="20"/>
+          <w:szCs w:val="20"/>
+        </w:rPr>
+        <w:t xml:space="preserve">, </w:t>
+      </w:r>
+      <w:r>
+        <w:rPr>
+          <w:b w:val="0"/>
+          <w:bCs w:val="0"/>
+          <w:sz w:val="20"/>
+          <w:szCs w:val="20"/>
+        </w:rPr>
+        <w:t>m</w:t>
+      </w:r>
+      <w:r>
+        <w:rPr>
+          <w:b w:val="0"/>
+          <w:bCs w:val="0"/>
+          <w:sz w:val="20"/>
+          <w:szCs w:val="20"/>
+        </w:rPr>
+        <w:t>entorship</w:t>
+      </w:r>
+      <w:r>
+        <w:rPr>
+          <w:b w:val="0"/>
+          <w:bCs w:val="0"/>
+          <w:sz w:val="20"/>
+          <w:szCs w:val="20"/>
+        </w:rPr>
+        <w:t xml:space="preserve">, </w:t>
+      </w:r>
+      <w:r>
+        <w:rPr>
+          <w:b w:val="0"/>
+          <w:bCs w:val="0"/>
+          <w:sz w:val="20"/>
+          <w:szCs w:val="20"/>
+        </w:rPr>
+        <w:t>t</w:t>
+      </w:r>
+      <w:r>
+        <w:rPr>
+          <w:b w:val="0"/>
+          <w:bCs w:val="0"/>
+          <w:sz w:val="20"/>
+          <w:szCs w:val="20"/>
+        </w:rPr>
+        <w:t xml:space="preserve">echnical </w:t>
+      </w:r>
+      <w:r>
+        <w:rPr>
+          <w:b w:val="0"/>
+          <w:bCs w:val="0"/>
+          <w:sz w:val="20"/>
+          <w:szCs w:val="20"/>
+        </w:rPr>
+        <w:t>d</w:t>
+      </w:r>
+      <w:r>
+        <w:rPr>
+          <w:b w:val="0"/>
+          <w:bCs w:val="0"/>
+          <w:sz w:val="20"/>
+          <w:szCs w:val="20"/>
+        </w:rPr>
+        <w:t xml:space="preserve">ebt </w:t>
+      </w:r>
+      <w:r>
+        <w:rPr>
+          <w:b w:val="0"/>
+          <w:bCs w:val="0"/>
+          <w:sz w:val="20"/>
+          <w:szCs w:val="20"/>
+        </w:rPr>
+        <w:t>m</w:t>
+      </w:r>
+      <w:r>
+        <w:rPr>
+          <w:b w:val="0"/>
+          <w:bCs w:val="0"/>
+          <w:sz w:val="20"/>
+          <w:szCs w:val="20"/>
+        </w:rPr>
+        <w:t>anagement</w:t>
+      </w:r>
+      <w:r>
+        <w:rPr>
+          <w:b w:val="0"/>
+          <w:bCs w:val="0"/>
+          <w:sz w:val="20"/>
+          <w:szCs w:val="20"/>
+        </w:rPr>
+        <w:t>.</w:t>
+      </w:r>
+      <w:r>
+        <w:rPr>
+          <w:b w:val="0"/>
+          <w:bCs w:val="0"/>
+          <w:sz w:val="20"/>
+          <w:szCs w:val="20"/>
+        </w:rPr>
+        <w:br/>
+      </w:r>
+      <w:r>
+        <w:rPr>
+          <w:sz w:val="20"/>
+          <w:szCs w:val="20"/>
+        </w:rPr>
+        <w:t>Performance</w:t>
+      </w:r>
+      <w:r>
+        <w:rPr>
+          <w:sz w:val="20"/>
+          <w:szCs w:val="20"/>
+        </w:rPr>
+        <w:t xml:space="preserve"> &amp; </w:t>
+      </w:r>
+      <w:r>
+        <w:rPr>
+          <w:sz w:val="20"/>
+          <w:szCs w:val="20"/>
+        </w:rPr>
+        <w:t>Analytics</w:t>
+      </w:r>
+      <w:r>
+        <w:rPr>
+          <w:sz w:val="20"/>
+          <w:szCs w:val="20"/>
+        </w:rPr>
+        <w:t>:</w:t>
+      </w:r>
+      <w:r>
+        <w:rPr>
+          <w:b w:val="0"/>
+          <w:bCs w:val="0"/>
+          <w:sz w:val="20"/>
+          <w:szCs w:val="20"/>
+        </w:rPr>
+        <w:t xml:space="preserve"> </w:t>
+      </w:r>
+      <w:r>
+        <w:rPr>
+          <w:b w:val="0"/>
+          <w:bCs w:val="0"/>
+          <w:sz w:val="20"/>
+          <w:szCs w:val="20"/>
+        </w:rPr>
+        <w:t xml:space="preserve">Monitoring </w:t>
+      </w:r>
+      <w:r>
+        <w:rPr>
+          <w:b w:val="0"/>
+          <w:bCs w:val="0"/>
+          <w:sz w:val="20"/>
+          <w:szCs w:val="20"/>
+        </w:rPr>
+        <w:t>t</w:t>
+      </w:r>
+      <w:r>
+        <w:rPr>
+          <w:b w:val="0"/>
+          <w:bCs w:val="0"/>
+          <w:sz w:val="20"/>
+          <w:szCs w:val="20"/>
+        </w:rPr>
+        <w:t>ools</w:t>
+      </w:r>
+      <w:r>
+        <w:rPr>
+          <w:b w:val="0"/>
+          <w:bCs w:val="0"/>
+          <w:sz w:val="20"/>
+          <w:szCs w:val="20"/>
+        </w:rPr>
+        <w:t xml:space="preserve">, </w:t>
+      </w:r>
+      <w:r>
+        <w:rPr>
+          <w:b w:val="0"/>
+          <w:bCs w:val="0"/>
+          <w:sz w:val="20"/>
+          <w:szCs w:val="20"/>
+        </w:rPr>
+        <w:t>i</w:t>
+      </w:r>
+      <w:r>
+        <w:rPr>
+          <w:b w:val="0"/>
+          <w:bCs w:val="0"/>
+          <w:sz w:val="20"/>
+          <w:szCs w:val="20"/>
+        </w:rPr>
+        <w:t xml:space="preserve">ncident </w:t>
+      </w:r>
+      <w:r>
+        <w:rPr>
+          <w:b w:val="0"/>
+          <w:bCs w:val="0"/>
+          <w:sz w:val="20"/>
+          <w:szCs w:val="20"/>
+        </w:rPr>
+        <w:t>m</w:t>
+      </w:r>
+      <w:r>
+        <w:rPr>
+          <w:b w:val="0"/>
+          <w:bCs w:val="0"/>
+          <w:sz w:val="20"/>
+          <w:szCs w:val="20"/>
+        </w:rPr>
+        <w:t>anagement</w:t>
+      </w:r>
+      <w:r>
+        <w:rPr>
+          <w:b w:val="0"/>
+          <w:bCs w:val="0"/>
+          <w:sz w:val="20"/>
+          <w:szCs w:val="20"/>
+        </w:rPr>
+        <w:t xml:space="preserve">, </w:t>
+      </w:r>
+      <w:r>
+        <w:rPr>
+          <w:b w:val="0"/>
+          <w:bCs w:val="0"/>
+          <w:sz w:val="20"/>
+          <w:szCs w:val="20"/>
+        </w:rPr>
+        <w:t>da</w:t>
+      </w:r>
+      <w:r>
+        <w:rPr>
+          <w:b w:val="0"/>
+          <w:bCs w:val="0"/>
+          <w:sz w:val="20"/>
+          <w:szCs w:val="20"/>
+        </w:rPr>
+        <w:t xml:space="preserve">ta </w:t>
+      </w:r>
+      <w:r>
+        <w:rPr>
+          <w:b w:val="0"/>
+          <w:bCs w:val="0"/>
+          <w:sz w:val="20"/>
+          <w:szCs w:val="20"/>
+        </w:rPr>
         <w:t>a</w:t>
       </w:r>
       <w:r>
@@ -3492,25 +4388,50 @@
           <w:sz w:val="20"/>
           <w:szCs w:val="20"/>
         </w:rPr>
-        <w:t xml:space="preserve">lgorithms &amp; </w:t>
-      </w:r>
-      <w:r>
-        <w:rPr>
-          <w:b w:val="0"/>
-          <w:bCs w:val="0"/>
-          <w:sz w:val="20"/>
-          <w:szCs w:val="20"/>
-        </w:rPr>
-        <w:t>d</w:t>
-      </w:r>
-      <w:r>
-        <w:rPr>
-          <w:b w:val="0"/>
-          <w:bCs w:val="0"/>
-          <w:sz w:val="20"/>
-          <w:szCs w:val="20"/>
-        </w:rPr>
-        <w:t xml:space="preserve">ata </w:t>
+        <w:t>nalysis</w:t>
+      </w:r>
+      <w:r>
+        <w:rPr>
+          <w:b w:val="0"/>
+          <w:bCs w:val="0"/>
+          <w:sz w:val="20"/>
+          <w:szCs w:val="20"/>
+        </w:rPr>
+        <w:t>.</w:t>
+      </w:r>
+      <w:r>
+        <w:rPr>
+          <w:b w:val="0"/>
+          <w:bCs w:val="0"/>
+          <w:sz w:val="20"/>
+          <w:szCs w:val="20"/>
+        </w:rPr>
+        <w:br/>
+      </w:r>
+      <w:r>
+        <w:rPr>
+          <w:sz w:val="20"/>
+          <w:szCs w:val="20"/>
+        </w:rPr>
+        <w:t>Cross-Disciplinary Knowledge:</w:t>
+      </w:r>
+      <w:r>
+        <w:rPr>
+          <w:b w:val="0"/>
+          <w:bCs w:val="0"/>
+          <w:sz w:val="20"/>
+          <w:szCs w:val="20"/>
+        </w:rPr>
+        <w:t xml:space="preserve"> </w:t>
+      </w:r>
+      <w:r>
+        <w:rPr>
+          <w:b w:val="0"/>
+          <w:bCs w:val="0"/>
+          <w:sz w:val="20"/>
+          <w:szCs w:val="20"/>
+        </w:rPr>
+        <w:t xml:space="preserve">Integration </w:t>
       </w:r>
       <w:r>
         <w:rPr>
@@ -3528,974 +4449,25 @@
           <w:sz w:val="20"/>
           <w:szCs w:val="20"/>
         </w:rPr>
-        <w:t>tructures</w:t>
-      </w:r>
-      <w:r>
-        <w:rPr>
-          <w:b w:val="0"/>
-          <w:bCs w:val="0"/>
-          <w:sz w:val="20"/>
-          <w:szCs w:val="20"/>
-        </w:rPr>
-        <w:t xml:space="preserve">, </w:t>
-      </w:r>
-      <w:r>
-        <w:rPr>
-          <w:b w:val="0"/>
-          <w:bCs w:val="0"/>
-          <w:sz w:val="20"/>
-          <w:szCs w:val="20"/>
-        </w:rPr>
-        <w:t>c</w:t>
-      </w:r>
-      <w:r>
-        <w:rPr>
-          <w:b w:val="0"/>
-          <w:bCs w:val="0"/>
-          <w:sz w:val="20"/>
-          <w:szCs w:val="20"/>
-        </w:rPr>
-        <w:t xml:space="preserve">ode </w:t>
-      </w:r>
-      <w:r>
-        <w:rPr>
-          <w:b w:val="0"/>
-          <w:bCs w:val="0"/>
-          <w:sz w:val="20"/>
-          <w:szCs w:val="20"/>
-        </w:rPr>
-        <w:t>q</w:t>
-      </w:r>
-      <w:r>
-        <w:rPr>
-          <w:b w:val="0"/>
-          <w:bCs w:val="0"/>
-          <w:sz w:val="20"/>
-          <w:szCs w:val="20"/>
-        </w:rPr>
-        <w:t xml:space="preserve">uality and </w:t>
-      </w:r>
-      <w:r>
-        <w:rPr>
-          <w:b w:val="0"/>
-          <w:bCs w:val="0"/>
-          <w:sz w:val="20"/>
-          <w:szCs w:val="20"/>
-        </w:rPr>
-        <w:t>r</w:t>
-      </w:r>
-      <w:r>
-        <w:rPr>
-          <w:b w:val="0"/>
-          <w:bCs w:val="0"/>
-          <w:sz w:val="20"/>
-          <w:szCs w:val="20"/>
-        </w:rPr>
-        <w:t>eview</w:t>
-      </w:r>
-      <w:r>
-        <w:rPr>
-          <w:b w:val="0"/>
-          <w:bCs w:val="0"/>
-          <w:sz w:val="20"/>
-          <w:szCs w:val="20"/>
-        </w:rPr>
-        <w:t>.</w:t>
-      </w:r>
-      <w:r>
-        <w:rPr>
-          <w:b w:val="0"/>
-          <w:bCs w:val="0"/>
-          <w:sz w:val="20"/>
-          <w:szCs w:val="20"/>
-        </w:rPr>
-        <w:br/>
-      </w:r>
-      <w:r>
-        <w:rPr>
-          <w:sz w:val="20"/>
-          <w:szCs w:val="20"/>
-        </w:rPr>
-        <w:t>Cloud Platforms &amp; DevOps</w:t>
-      </w:r>
-      <w:r>
-        <w:rPr>
-          <w:sz w:val="20"/>
-          <w:szCs w:val="20"/>
-        </w:rPr>
-        <w:t>:</w:t>
-      </w:r>
-      <w:r>
-        <w:rPr>
-          <w:b w:val="0"/>
-          <w:bCs w:val="0"/>
-          <w:sz w:val="20"/>
-          <w:szCs w:val="20"/>
-        </w:rPr>
-        <w:t xml:space="preserve"> </w:t>
-      </w:r>
-      <w:r>
-        <w:rPr>
-          <w:b w:val="0"/>
-          <w:bCs w:val="0"/>
-          <w:sz w:val="20"/>
-          <w:szCs w:val="20"/>
-        </w:rPr>
-        <w:t xml:space="preserve">Cloud </w:t>
-      </w:r>
-      <w:r>
-        <w:rPr>
-          <w:b w:val="0"/>
-          <w:bCs w:val="0"/>
-          <w:sz w:val="20"/>
-          <w:szCs w:val="20"/>
-        </w:rPr>
-        <w:t>i</w:t>
-      </w:r>
-      <w:r>
-        <w:rPr>
-          <w:b w:val="0"/>
-          <w:bCs w:val="0"/>
-          <w:sz w:val="20"/>
-          <w:szCs w:val="20"/>
-        </w:rPr>
-        <w:t>nfrastructure</w:t>
-      </w:r>
-      <w:r>
-        <w:rPr>
-          <w:b w:val="0"/>
-          <w:bCs w:val="0"/>
-          <w:sz w:val="20"/>
-          <w:szCs w:val="20"/>
-        </w:rPr>
-        <w:t xml:space="preserve">, </w:t>
-      </w:r>
-      <w:r>
-        <w:rPr>
-          <w:b w:val="0"/>
-          <w:bCs w:val="0"/>
-          <w:sz w:val="20"/>
-          <w:szCs w:val="20"/>
-        </w:rPr>
-        <w:t xml:space="preserve">CI/CD </w:t>
-      </w:r>
-      <w:r>
-        <w:rPr>
-          <w:b w:val="0"/>
-          <w:bCs w:val="0"/>
-          <w:sz w:val="20"/>
-          <w:szCs w:val="20"/>
-        </w:rPr>
-        <w:t>p</w:t>
-      </w:r>
-      <w:r>
-        <w:rPr>
-          <w:b w:val="0"/>
-          <w:bCs w:val="0"/>
-          <w:sz w:val="20"/>
-          <w:szCs w:val="20"/>
-        </w:rPr>
-        <w:t>ipelines</w:t>
-      </w:r>
-      <w:r>
-        <w:rPr>
-          <w:b w:val="0"/>
-          <w:bCs w:val="0"/>
-          <w:sz w:val="20"/>
-          <w:szCs w:val="20"/>
-        </w:rPr>
-        <w:t>.</w:t>
-      </w:r>
-      <w:r>
-        <w:rPr>
-          <w:b w:val="0"/>
-          <w:bCs w:val="0"/>
-          <w:sz w:val="20"/>
-          <w:szCs w:val="20"/>
-        </w:rPr>
-        <w:br/>
-      </w:r>
-      <w:r>
-        <w:rPr>
-          <w:sz w:val="20"/>
-          <w:szCs w:val="20"/>
-        </w:rPr>
-        <w:t>Database Management</w:t>
-      </w:r>
-      <w:r>
-        <w:rPr>
-          <w:sz w:val="20"/>
-          <w:szCs w:val="20"/>
-        </w:rPr>
-        <w:t>:</w:t>
-      </w:r>
-      <w:r>
-        <w:rPr>
-          <w:b w:val="0"/>
-          <w:bCs w:val="0"/>
-          <w:sz w:val="20"/>
-          <w:szCs w:val="20"/>
-        </w:rPr>
-        <w:t xml:space="preserve"> </w:t>
-      </w:r>
-      <w:r>
-        <w:rPr>
-          <w:b w:val="0"/>
-          <w:bCs w:val="0"/>
-          <w:sz w:val="20"/>
-          <w:szCs w:val="20"/>
-        </w:rPr>
-        <w:t xml:space="preserve">Relational </w:t>
-      </w:r>
-      <w:r>
-        <w:rPr>
-          <w:b w:val="0"/>
-          <w:bCs w:val="0"/>
-          <w:sz w:val="20"/>
-          <w:szCs w:val="20"/>
-        </w:rPr>
-        <w:t>d</w:t>
-      </w:r>
-      <w:r>
-        <w:rPr>
-          <w:b w:val="0"/>
-          <w:bCs w:val="0"/>
-          <w:sz w:val="20"/>
-          <w:szCs w:val="20"/>
-        </w:rPr>
-        <w:t>atabases</w:t>
-      </w:r>
-      <w:r>
-        <w:rPr>
-          <w:b w:val="0"/>
-          <w:bCs w:val="0"/>
-          <w:sz w:val="20"/>
-          <w:szCs w:val="20"/>
-        </w:rPr>
-        <w:t xml:space="preserve">, </w:t>
-      </w:r>
-      <w:r>
-        <w:rPr>
-          <w:b w:val="0"/>
-          <w:bCs w:val="0"/>
-          <w:sz w:val="20"/>
-          <w:szCs w:val="20"/>
-        </w:rPr>
-        <w:t xml:space="preserve">NoSQL </w:t>
-      </w:r>
-      <w:r>
-        <w:rPr>
-          <w:b w:val="0"/>
-          <w:bCs w:val="0"/>
-          <w:sz w:val="20"/>
-          <w:szCs w:val="20"/>
-        </w:rPr>
-        <w:t>d</w:t>
-      </w:r>
-      <w:r>
-        <w:rPr>
-          <w:b w:val="0"/>
-          <w:bCs w:val="0"/>
-          <w:sz w:val="20"/>
-          <w:szCs w:val="20"/>
-        </w:rPr>
-        <w:t>atabases</w:t>
-      </w:r>
-      <w:r>
-        <w:rPr>
-          <w:b w:val="0"/>
-          <w:bCs w:val="0"/>
-          <w:sz w:val="20"/>
-          <w:szCs w:val="20"/>
-        </w:rPr>
-        <w:t xml:space="preserve">, </w:t>
-      </w:r>
-      <w:r>
-        <w:rPr>
-          <w:b w:val="0"/>
-          <w:bCs w:val="0"/>
-          <w:sz w:val="20"/>
-          <w:szCs w:val="20"/>
-        </w:rPr>
-        <w:t>d</w:t>
-      </w:r>
-      <w:r>
-        <w:rPr>
-          <w:b w:val="0"/>
-          <w:bCs w:val="0"/>
-          <w:sz w:val="20"/>
-          <w:szCs w:val="20"/>
-        </w:rPr>
-        <w:t xml:space="preserve">atabase </w:t>
-      </w:r>
-      <w:r>
-        <w:rPr>
-          <w:b w:val="0"/>
-          <w:bCs w:val="0"/>
-          <w:sz w:val="20"/>
-          <w:szCs w:val="20"/>
-        </w:rPr>
-        <w:t>d</w:t>
-      </w:r>
-      <w:r>
-        <w:rPr>
-          <w:b w:val="0"/>
-          <w:bCs w:val="0"/>
-          <w:sz w:val="20"/>
-          <w:szCs w:val="20"/>
-        </w:rPr>
-        <w:t xml:space="preserve">esign &amp; </w:t>
-      </w:r>
-      <w:r>
-        <w:rPr>
-          <w:b w:val="0"/>
-          <w:bCs w:val="0"/>
-          <w:sz w:val="20"/>
-          <w:szCs w:val="20"/>
-        </w:rPr>
-        <w:t>o</w:t>
-      </w:r>
-      <w:r>
-        <w:rPr>
-          <w:b w:val="0"/>
-          <w:bCs w:val="0"/>
-          <w:sz w:val="20"/>
-          <w:szCs w:val="20"/>
-        </w:rPr>
-        <w:t>ptimization</w:t>
-      </w:r>
-      <w:r>
-        <w:rPr>
-          <w:b w:val="0"/>
-          <w:bCs w:val="0"/>
-          <w:sz w:val="20"/>
-          <w:szCs w:val="20"/>
-        </w:rPr>
-        <w:t>.</w:t>
-      </w:r>
-      <w:r>
-        <w:rPr>
-          <w:b w:val="0"/>
-          <w:bCs w:val="0"/>
-          <w:sz w:val="20"/>
-          <w:szCs w:val="20"/>
-        </w:rPr>
-        <w:br/>
-      </w:r>
-      <w:r>
-        <w:rPr>
-          <w:sz w:val="20"/>
-          <w:szCs w:val="20"/>
-        </w:rPr>
-        <w:t>Testing and Quality Assurance</w:t>
-      </w:r>
-      <w:r>
-        <w:rPr>
-          <w:sz w:val="20"/>
-          <w:szCs w:val="20"/>
-        </w:rPr>
-        <w:t>:</w:t>
-      </w:r>
-      <w:r>
-        <w:rPr>
-          <w:b w:val="0"/>
-          <w:bCs w:val="0"/>
-          <w:sz w:val="20"/>
-          <w:szCs w:val="20"/>
-        </w:rPr>
-        <w:t xml:space="preserve"> </w:t>
-      </w:r>
-      <w:r>
-        <w:rPr>
-          <w:b w:val="0"/>
-          <w:bCs w:val="0"/>
-          <w:sz w:val="20"/>
-          <w:szCs w:val="20"/>
-        </w:rPr>
-        <w:t xml:space="preserve">Automated </w:t>
-      </w:r>
-      <w:r>
-        <w:rPr>
-          <w:b w:val="0"/>
-          <w:bCs w:val="0"/>
-          <w:sz w:val="20"/>
-          <w:szCs w:val="20"/>
-        </w:rPr>
-        <w:t>t</w:t>
-      </w:r>
-      <w:r>
-        <w:rPr>
-          <w:b w:val="0"/>
-          <w:bCs w:val="0"/>
-          <w:sz w:val="20"/>
-          <w:szCs w:val="20"/>
-        </w:rPr>
-        <w:t>esting</w:t>
-      </w:r>
-      <w:r>
-        <w:rPr>
-          <w:b w:val="0"/>
-          <w:bCs w:val="0"/>
-          <w:sz w:val="20"/>
-          <w:szCs w:val="20"/>
-        </w:rPr>
-        <w:t xml:space="preserve">, </w:t>
-      </w:r>
-      <w:r>
-        <w:rPr>
-          <w:b w:val="0"/>
-          <w:bCs w:val="0"/>
-          <w:sz w:val="20"/>
-          <w:szCs w:val="20"/>
-        </w:rPr>
-        <w:t>p</w:t>
-      </w:r>
-      <w:r>
-        <w:rPr>
-          <w:b w:val="0"/>
-          <w:bCs w:val="0"/>
-          <w:sz w:val="20"/>
-          <w:szCs w:val="20"/>
-        </w:rPr>
-        <w:t>erformance Testing</w:t>
-      </w:r>
-      <w:r>
-        <w:rPr>
-          <w:b w:val="0"/>
-          <w:bCs w:val="0"/>
-          <w:sz w:val="20"/>
-          <w:szCs w:val="20"/>
-        </w:rPr>
-        <w:t>.</w:t>
-      </w:r>
-      <w:r>
-        <w:rPr>
-          <w:b w:val="0"/>
-          <w:bCs w:val="0"/>
-          <w:sz w:val="20"/>
-          <w:szCs w:val="20"/>
-        </w:rPr>
-        <w:br/>
-      </w:r>
-      <w:r>
-        <w:rPr>
-          <w:sz w:val="20"/>
-          <w:szCs w:val="20"/>
-        </w:rPr>
-        <w:t>Security and Compliance</w:t>
-      </w:r>
-      <w:r>
-        <w:rPr>
-          <w:sz w:val="20"/>
-          <w:szCs w:val="20"/>
-        </w:rPr>
-        <w:t>:</w:t>
-      </w:r>
-      <w:r>
-        <w:rPr>
-          <w:b w:val="0"/>
-          <w:bCs w:val="0"/>
-          <w:sz w:val="20"/>
-          <w:szCs w:val="20"/>
-        </w:rPr>
-        <w:t xml:space="preserve"> </w:t>
-      </w:r>
-      <w:r>
-        <w:rPr>
-          <w:b w:val="0"/>
-          <w:bCs w:val="0"/>
-          <w:sz w:val="20"/>
-          <w:szCs w:val="20"/>
-        </w:rPr>
-        <w:t>Security</w:t>
-      </w:r>
-      <w:r>
-        <w:rPr>
-          <w:b w:val="0"/>
-          <w:bCs w:val="0"/>
-          <w:sz w:val="20"/>
-          <w:szCs w:val="20"/>
-        </w:rPr>
-        <w:t xml:space="preserve"> </w:t>
-      </w:r>
-      <w:r>
-        <w:rPr>
-          <w:b w:val="0"/>
-          <w:bCs w:val="0"/>
-          <w:sz w:val="20"/>
-          <w:szCs w:val="20"/>
-        </w:rPr>
-        <w:t>p</w:t>
-      </w:r>
-      <w:r>
-        <w:rPr>
-          <w:b w:val="0"/>
-          <w:bCs w:val="0"/>
-          <w:sz w:val="20"/>
-          <w:szCs w:val="20"/>
-        </w:rPr>
-        <w:t>ractices</w:t>
-      </w:r>
-      <w:r>
-        <w:rPr>
-          <w:b w:val="0"/>
-          <w:bCs w:val="0"/>
-          <w:sz w:val="20"/>
-          <w:szCs w:val="20"/>
-        </w:rPr>
-        <w:t xml:space="preserve">, </w:t>
-      </w:r>
-      <w:r>
-        <w:rPr>
-          <w:b w:val="0"/>
-          <w:bCs w:val="0"/>
-          <w:sz w:val="20"/>
-          <w:szCs w:val="20"/>
-        </w:rPr>
-        <w:t>c</w:t>
-      </w:r>
-      <w:r>
-        <w:rPr>
-          <w:b w:val="0"/>
-          <w:bCs w:val="0"/>
-          <w:sz w:val="20"/>
-          <w:szCs w:val="20"/>
-        </w:rPr>
-        <w:t xml:space="preserve">ompliance &amp; </w:t>
-      </w:r>
-      <w:r>
-        <w:rPr>
-          <w:b w:val="0"/>
-          <w:bCs w:val="0"/>
-          <w:sz w:val="20"/>
-          <w:szCs w:val="20"/>
-        </w:rPr>
-        <w:t>r</w:t>
-      </w:r>
-      <w:r>
-        <w:rPr>
-          <w:b w:val="0"/>
-          <w:bCs w:val="0"/>
-          <w:sz w:val="20"/>
-          <w:szCs w:val="20"/>
-        </w:rPr>
-        <w:t>egulations</w:t>
-      </w:r>
-      <w:r>
-        <w:rPr>
-          <w:b w:val="0"/>
-          <w:bCs w:val="0"/>
-          <w:sz w:val="20"/>
-          <w:szCs w:val="20"/>
-        </w:rPr>
-        <w:t>.</w:t>
-      </w:r>
-      <w:r>
-        <w:rPr>
-          <w:b w:val="0"/>
-          <w:bCs w:val="0"/>
-          <w:sz w:val="20"/>
-          <w:szCs w:val="20"/>
-        </w:rPr>
-        <w:br/>
-      </w:r>
-      <w:r>
-        <w:rPr>
-          <w:sz w:val="20"/>
-          <w:szCs w:val="20"/>
-        </w:rPr>
-        <w:t>Technical Leadership</w:t>
-      </w:r>
-      <w:r>
-        <w:rPr>
-          <w:sz w:val="20"/>
-          <w:szCs w:val="20"/>
-        </w:rPr>
-        <w:t>:</w:t>
-      </w:r>
-      <w:r>
-        <w:rPr>
-          <w:b w:val="0"/>
-          <w:bCs w:val="0"/>
-          <w:sz w:val="20"/>
-          <w:szCs w:val="20"/>
-        </w:rPr>
-        <w:t xml:space="preserve"> </w:t>
-      </w:r>
-      <w:r>
-        <w:rPr>
-          <w:b w:val="0"/>
-          <w:bCs w:val="0"/>
-          <w:sz w:val="20"/>
-          <w:szCs w:val="20"/>
-        </w:rPr>
-        <w:t xml:space="preserve">Technical </w:t>
-      </w:r>
-      <w:r>
-        <w:rPr>
-          <w:b w:val="0"/>
-          <w:bCs w:val="0"/>
-          <w:sz w:val="20"/>
-          <w:szCs w:val="20"/>
-        </w:rPr>
-        <w:t>d</w:t>
-      </w:r>
-      <w:r>
-        <w:rPr>
-          <w:b w:val="0"/>
-          <w:bCs w:val="0"/>
-          <w:sz w:val="20"/>
-          <w:szCs w:val="20"/>
-        </w:rPr>
-        <w:t xml:space="preserve">ecision </w:t>
-      </w:r>
-      <w:r>
-        <w:rPr>
-          <w:b w:val="0"/>
-          <w:bCs w:val="0"/>
-          <w:sz w:val="20"/>
-          <w:szCs w:val="20"/>
-        </w:rPr>
-        <w:t>m</w:t>
-      </w:r>
-      <w:r>
-        <w:rPr>
-          <w:b w:val="0"/>
-          <w:bCs w:val="0"/>
-          <w:sz w:val="20"/>
-          <w:szCs w:val="20"/>
-        </w:rPr>
-        <w:t>aking</w:t>
-      </w:r>
-      <w:r>
-        <w:rPr>
-          <w:b w:val="0"/>
-          <w:bCs w:val="0"/>
-          <w:sz w:val="20"/>
-          <w:szCs w:val="20"/>
-        </w:rPr>
-        <w:t xml:space="preserve">, </w:t>
-      </w:r>
-      <w:r>
-        <w:rPr>
-          <w:b w:val="0"/>
-          <w:bCs w:val="0"/>
-          <w:sz w:val="20"/>
-          <w:szCs w:val="20"/>
-        </w:rPr>
-        <w:t>m</w:t>
-      </w:r>
-      <w:r>
-        <w:rPr>
-          <w:b w:val="0"/>
-          <w:bCs w:val="0"/>
-          <w:sz w:val="20"/>
-          <w:szCs w:val="20"/>
-        </w:rPr>
-        <w:t>entorship</w:t>
-      </w:r>
-      <w:r>
-        <w:rPr>
-          <w:b w:val="0"/>
-          <w:bCs w:val="0"/>
-          <w:sz w:val="20"/>
-          <w:szCs w:val="20"/>
-        </w:rPr>
-        <w:t xml:space="preserve">, </w:t>
-      </w:r>
-      <w:r>
-        <w:rPr>
-          <w:b w:val="0"/>
-          <w:bCs w:val="0"/>
-          <w:sz w:val="20"/>
-          <w:szCs w:val="20"/>
-        </w:rPr>
-        <w:t>t</w:t>
-      </w:r>
-      <w:r>
-        <w:rPr>
-          <w:b w:val="0"/>
-          <w:bCs w:val="0"/>
-          <w:sz w:val="20"/>
-          <w:szCs w:val="20"/>
-        </w:rPr>
-        <w:t xml:space="preserve">echnical </w:t>
-      </w:r>
-      <w:r>
-        <w:rPr>
-          <w:b w:val="0"/>
-          <w:bCs w:val="0"/>
-          <w:sz w:val="20"/>
-          <w:szCs w:val="20"/>
-        </w:rPr>
-        <w:t>d</w:t>
-      </w:r>
-      <w:r>
-        <w:rPr>
-          <w:b w:val="0"/>
-          <w:bCs w:val="0"/>
-          <w:sz w:val="20"/>
-          <w:szCs w:val="20"/>
-        </w:rPr>
-        <w:t xml:space="preserve">ebt </w:t>
-      </w:r>
-      <w:r>
-        <w:rPr>
-          <w:b w:val="0"/>
-          <w:bCs w:val="0"/>
-          <w:sz w:val="20"/>
-          <w:szCs w:val="20"/>
-        </w:rPr>
-        <w:t>m</w:t>
-      </w:r>
-      <w:r>
-        <w:rPr>
-          <w:b w:val="0"/>
-          <w:bCs w:val="0"/>
-          <w:sz w:val="20"/>
-          <w:szCs w:val="20"/>
-        </w:rPr>
-        <w:t>anagement</w:t>
-      </w:r>
-      <w:r>
-        <w:rPr>
-          <w:b w:val="0"/>
-          <w:bCs w:val="0"/>
-          <w:sz w:val="20"/>
-          <w:szCs w:val="20"/>
-        </w:rPr>
-        <w:t>.</w:t>
-      </w:r>
-      <w:r>
-        <w:rPr>
-          <w:b w:val="0"/>
-          <w:bCs w:val="0"/>
-          <w:sz w:val="20"/>
-          <w:szCs w:val="20"/>
-        </w:rPr>
-        <w:br/>
-      </w:r>
-      <w:r>
-        <w:rPr>
-          <w:sz w:val="20"/>
-          <w:szCs w:val="20"/>
-        </w:rPr>
-        <w:t>Performance</w:t>
-      </w:r>
-      <w:r>
-        <w:rPr>
-          <w:sz w:val="20"/>
-          <w:szCs w:val="20"/>
-        </w:rPr>
-        <w:t xml:space="preserve"> &amp; </w:t>
-      </w:r>
-      <w:r>
-        <w:rPr>
-          <w:sz w:val="20"/>
-          <w:szCs w:val="20"/>
-        </w:rPr>
-        <w:t>Analytics</w:t>
-      </w:r>
-      <w:r>
-        <w:rPr>
-          <w:sz w:val="20"/>
-          <w:szCs w:val="20"/>
-        </w:rPr>
-        <w:t>:</w:t>
-      </w:r>
-      <w:r>
-        <w:rPr>
-          <w:b w:val="0"/>
-          <w:bCs w:val="0"/>
-          <w:sz w:val="20"/>
-          <w:szCs w:val="20"/>
-        </w:rPr>
-        <w:t xml:space="preserve"> </w:t>
-      </w:r>
-      <w:r>
-        <w:rPr>
-          <w:b w:val="0"/>
-          <w:bCs w:val="0"/>
-          <w:sz w:val="20"/>
-          <w:szCs w:val="20"/>
-        </w:rPr>
-        <w:t xml:space="preserve">Monitoring </w:t>
-      </w:r>
-      <w:r>
-        <w:rPr>
-          <w:b w:val="0"/>
-          <w:bCs w:val="0"/>
-          <w:sz w:val="20"/>
-          <w:szCs w:val="20"/>
-        </w:rPr>
-        <w:t>t</w:t>
-      </w:r>
-      <w:r>
-        <w:rPr>
-          <w:b w:val="0"/>
-          <w:bCs w:val="0"/>
-          <w:sz w:val="20"/>
-          <w:szCs w:val="20"/>
-        </w:rPr>
-        <w:t>ools</w:t>
-      </w:r>
-      <w:r>
-        <w:rPr>
-          <w:b w:val="0"/>
-          <w:bCs w:val="0"/>
-          <w:sz w:val="20"/>
-          <w:szCs w:val="20"/>
-        </w:rPr>
-        <w:t xml:space="preserve">, </w:t>
-      </w:r>
-      <w:r>
-        <w:rPr>
-          <w:b w:val="0"/>
-          <w:bCs w:val="0"/>
-          <w:sz w:val="20"/>
-          <w:szCs w:val="20"/>
-        </w:rPr>
-        <w:t>i</w:t>
-      </w:r>
-      <w:r>
-        <w:rPr>
-          <w:b w:val="0"/>
-          <w:bCs w:val="0"/>
-          <w:sz w:val="20"/>
-          <w:szCs w:val="20"/>
-        </w:rPr>
-        <w:t xml:space="preserve">ncident </w:t>
-      </w:r>
-      <w:r>
-        <w:rPr>
-          <w:b w:val="0"/>
-          <w:bCs w:val="0"/>
-          <w:sz w:val="20"/>
-          <w:szCs w:val="20"/>
-        </w:rPr>
-        <w:t>m</w:t>
-      </w:r>
-      <w:r>
-        <w:rPr>
-          <w:b w:val="0"/>
-          <w:bCs w:val="0"/>
-          <w:sz w:val="20"/>
-          <w:szCs w:val="20"/>
-        </w:rPr>
-        <w:t>anagement</w:t>
-      </w:r>
-      <w:r>
-        <w:rPr>
-          <w:b w:val="0"/>
-          <w:bCs w:val="0"/>
-          <w:sz w:val="20"/>
-          <w:szCs w:val="20"/>
-        </w:rPr>
-        <w:t xml:space="preserve">, </w:t>
-      </w:r>
-      <w:r>
-        <w:rPr>
-          <w:b w:val="0"/>
-          <w:bCs w:val="0"/>
-          <w:sz w:val="20"/>
-          <w:szCs w:val="20"/>
-        </w:rPr>
-        <w:t>da</w:t>
-      </w:r>
-      <w:r>
-        <w:rPr>
-          <w:b w:val="0"/>
-          <w:bCs w:val="0"/>
-          <w:sz w:val="20"/>
-          <w:szCs w:val="20"/>
-        </w:rPr>
-        <w:t xml:space="preserve">ta </w:t>
-      </w:r>
-      <w:r>
-        <w:rPr>
-          <w:b w:val="0"/>
-          <w:bCs w:val="0"/>
-          <w:sz w:val="20"/>
-          <w:szCs w:val="20"/>
-        </w:rPr>
-        <w:t>a</w:t>
-      </w:r>
-      <w:r>
-        <w:rPr>
-          <w:b w:val="0"/>
-          <w:bCs w:val="0"/>
-          <w:sz w:val="20"/>
-          <w:szCs w:val="20"/>
-        </w:rPr>
-        <w:t>nalysis</w:t>
-      </w:r>
-      <w:r>
-        <w:rPr>
-          <w:b w:val="0"/>
-          <w:bCs w:val="0"/>
-          <w:sz w:val="20"/>
-          <w:szCs w:val="20"/>
-        </w:rPr>
-        <w:t>.</w:t>
-      </w:r>
-      <w:r>
-        <w:rPr>
-          <w:b w:val="0"/>
-          <w:bCs w:val="0"/>
-          <w:sz w:val="20"/>
-          <w:szCs w:val="20"/>
-        </w:rPr>
-        <w:br/>
-      </w:r>
-      <w:r>
-        <w:rPr>
-          <w:sz w:val="20"/>
-          <w:szCs w:val="20"/>
-        </w:rPr>
-        <w:t>Cross-Disciplinary Knowledge</w:t>
-      </w:r>
-      <w:r>
-        <w:rPr>
-          <w:sz w:val="20"/>
-          <w:szCs w:val="20"/>
-        </w:rPr>
-        <w:t>:</w:t>
-      </w:r>
-      <w:r>
-        <w:rPr>
-          <w:b w:val="0"/>
-          <w:bCs w:val="0"/>
-          <w:sz w:val="20"/>
-          <w:szCs w:val="20"/>
-        </w:rPr>
-        <w:t xml:space="preserve"> </w:t>
-      </w:r>
-      <w:r>
-        <w:rPr>
-          <w:b w:val="0"/>
-          <w:bCs w:val="0"/>
-          <w:sz w:val="20"/>
-          <w:szCs w:val="20"/>
-        </w:rPr>
-        <w:t xml:space="preserve">Integration </w:t>
-      </w:r>
-      <w:r>
-        <w:rPr>
-          <w:b w:val="0"/>
-          <w:bCs w:val="0"/>
-          <w:sz w:val="20"/>
-          <w:szCs w:val="20"/>
-        </w:rPr>
-        <w:t>s</w:t>
-      </w:r>
-      <w:r>
-        <w:rPr>
-          <w:b w:val="0"/>
-          <w:bCs w:val="0"/>
-          <w:sz w:val="20"/>
-          <w:szCs w:val="20"/>
-        </w:rPr>
         <w:t>kills</w:t>
+      </w:r>
+      <w:r>
+        <w:rPr>
+          <w:b w:val="0"/>
+          <w:bCs w:val="0"/>
+          <w:sz w:val="20"/>
+          <w:szCs w:val="20"/>
+        </w:rPr>
+        <w:t xml:space="preserve"> </w:t>
+      </w:r>
+      <w:r>
+        <w:rPr>
+          <w:b w:val="0"/>
+          <w:bCs w:val="0"/>
+          <w:sz w:val="20"/>
+          <w:szCs w:val="20"/>
+        </w:rPr>
+        <w:t>(e.g. product, design, marketing, etc.)</w:t>
       </w:r>
       <w:r>
         <w:rPr>
@@ -6388,7 +6360,7 @@
     <mc:AlternateContent>
       <mc:Choice Requires="v">
         <w:pict>
-          <v:shapetype w14:anchorId="5343FC68" id="_x0000_t75" coordsize="21600,21600" o:spt="75" o:preferrelative="t" path="m@4@5l@4@11@9@11@9@5xe" filled="f" stroked="f">
+          <v:shapetype w14:anchorId="0120DA7D" id="_x0000_t75" coordsize="21600,21600" o:spt="75" o:preferrelative="t" path="m@4@5l@4@11@9@11@9@5xe" filled="f" stroked="f">
             <v:stroke joinstyle="miter"/>
             <v:formulas>
               <v:f eqn="if lineDrawn pixelLineWidth 0"/>
@@ -6415,10 +6387,10 @@
       </mc:Choice>
       <mc:Fallback>
         <w:drawing>
-          <wp:inline distT="0" distB="0" distL="0" distR="0" wp14:anchorId="78F46E37" wp14:editId="54352353">
+          <wp:inline distT="0" distB="0" distL="0" distR="0" wp14:anchorId="56E21CB0" wp14:editId="3B73645A">
             <wp:extent cx="300000" cy="157758"/>
             <wp:effectExtent l="0" t="0" r="0" b="0"/>
-            <wp:docPr id="979247751" name="Image 12"/>
+            <wp:docPr id="140338363" name="Image 12"/>
             <wp:cNvGraphicFramePr>
               <a:graphicFrameLocks xmlns:a="http://schemas.openxmlformats.org/drawingml/2006/main"/>
             </wp:cNvGraphicFramePr>

</xml_diff>